<commit_message>
Position paper 1- Document update
</commit_message>
<xml_diff>
--- a/Data-Governance-Laws-Ethics/Week3/PositionPaper1 - Data Security vs Data Usage.docx
+++ b/Data-Governance-Laws-Ethics/Week3/PositionPaper1 - Data Security vs Data Usage.docx
@@ -1,6 +1,6 @@
 
 <file path=word/document.xml><?xml version="1.0" encoding="utf-8"?>
-<w:document xmlns:wpc="http://schemas.microsoft.com/office/word/2010/wordprocessingCanvas" xmlns:cx="http://schemas.microsoft.com/office/drawing/2014/chartex" xmlns:cx1="http://schemas.microsoft.com/office/drawing/2015/9/8/chartex" xmlns:cx2="http://schemas.microsoft.com/office/drawing/2015/10/21/chartex" xmlns:cx3="http://schemas.microsoft.com/office/drawing/2016/5/9/chartex" xmlns:cx4="http://schemas.microsoft.com/office/drawing/2016/5/10/chartex" xmlns:cx5="http://schemas.microsoft.com/office/drawing/2016/5/11/chartex" xmlns:cx6="http://schemas.microsoft.com/office/drawing/2016/5/12/chartex" xmlns:cx7="http://schemas.microsoft.com/office/drawing/2016/5/13/chartex" xmlns:cx8="http://schemas.microsoft.com/office/drawing/2016/5/14/chartex" xmlns:mc="http://schemas.openxmlformats.org/markup-compatibility/2006" xmlns:aink="http://schemas.microsoft.com/office/drawing/2016/ink" xmlns:am3d="http://schemas.microsoft.com/office/drawing/2017/model3d" xmlns:o="urn:schemas-microsoft-com:office:office" xmlns:r="http://schemas.openxmlformats.org/officeDocument/2006/relationships" xmlns:m="http://schemas.openxmlformats.org/officeDocument/2006/math" xmlns:v="urn:schemas-microsoft-com:vml" xmlns:wp14="http://schemas.microsoft.com/office/word/2010/wordprocessingDrawing" xmlns:wp="http://schemas.openxmlformats.org/drawingml/2006/wordprocessingDrawing" xmlns:w10="urn:schemas-microsoft-com:office:word" xmlns:w="http://schemas.openxmlformats.org/wordprocessingml/2006/main" xmlns:w14="http://schemas.microsoft.com/office/word/2010/wordml" xmlns:w15="http://schemas.microsoft.com/office/word/2012/wordml" xmlns:w16cex="http://schemas.microsoft.com/office/word/2018/wordml/cex" xmlns:w16cid="http://schemas.microsoft.com/office/word/2016/wordml/cid" xmlns:w16="http://schemas.microsoft.com/office/word/2018/wordml" xmlns:w16se="http://schemas.microsoft.com/office/word/2015/wordml/symex" xmlns:wpg="http://schemas.microsoft.com/office/word/2010/wordprocessingGroup" xmlns:wpi="http://schemas.microsoft.com/office/word/2010/wordprocessingInk" xmlns:wne="http://schemas.microsoft.com/office/word/2006/wordml" xmlns:wps="http://schemas.microsoft.com/office/word/2010/wordprocessingShape" mc:Ignorable="w14 w15 w16se w16cid w16 w16cex wp14">
+<w:document xmlns:wpc="http://schemas.microsoft.com/office/word/2010/wordprocessingCanvas" xmlns:mc="http://schemas.openxmlformats.org/markup-compatibility/2006" xmlns:o="urn:schemas-microsoft-com:office:office" xmlns:r="http://schemas.openxmlformats.org/officeDocument/2006/relationships" xmlns:m="http://schemas.openxmlformats.org/officeDocument/2006/math" xmlns:v="urn:schemas-microsoft-com:vml" xmlns:wp14="http://schemas.microsoft.com/office/word/2010/wordprocessingDrawing" xmlns:wp="http://schemas.openxmlformats.org/drawingml/2006/wordprocessingDrawing" xmlns:w10="urn:schemas-microsoft-com:office:word" xmlns:w="http://schemas.openxmlformats.org/wordprocessingml/2006/main" xmlns:w14="http://schemas.microsoft.com/office/word/2010/wordml" xmlns:w15="http://schemas.microsoft.com/office/word/2012/wordml" xmlns:wpg="http://schemas.microsoft.com/office/word/2010/wordprocessingGroup" xmlns:wpi="http://schemas.microsoft.com/office/word/2010/wordprocessingInk" xmlns:wne="http://schemas.microsoft.com/office/word/2006/wordml" xmlns:wps="http://schemas.microsoft.com/office/word/2010/wordprocessingShape" mc:Ignorable="w14 w15 wp14">
   <w:body>
     <w:p>
       <w:pPr>
@@ -85,8 +85,13 @@
     </w:p>
     <w:p>
       <w:pPr>
-        <w:pStyle w:val="ContactInfo"/>
-        <w:jc w:val="left"/>
+        <w:pStyle w:val="Heading2"/>
+        <w:shd w:val="clear" w:color="auto" w:fill="FFFFFF"/>
+        <w:jc w:val="center"/>
+        <w:rPr>
+          <w:rFonts w:ascii="Arial" w:hAnsi="Arial" w:cs="Arial"/>
+          <w:color w:val="262626"/>
+        </w:rPr>
       </w:pPr>
       <w:r>
         <w:t>Amol Gote</w:t>
@@ -125,8 +130,125 @@
       <w:r>
         <w:br w:type="page"/>
       </w:r>
+      <w:r>
+        <w:rPr>
+          <w:rFonts w:ascii="Arial" w:hAnsi="Arial" w:cs="Arial"/>
+          <w:b/>
+          <w:bCs/>
+          <w:color w:val="262626"/>
+        </w:rPr>
+        <w:lastRenderedPageBreak/>
+        <w:t>Position Paper Content</w:t>
+      </w:r>
+    </w:p>
+    <w:p>
+      <w:pPr>
+        <w:pStyle w:val="z-TopofForm"/>
+      </w:pPr>
+      <w:r>
+        <w:t>Top of Form</w:t>
+      </w:r>
+    </w:p>
+    <w:p>
+      <w:pPr>
+        <w:pStyle w:val="NormalWeb"/>
+        <w:spacing w:before="0" w:beforeAutospacing="0" w:after="0" w:afterAutospacing="0"/>
+        <w:rPr>
+          <w:rFonts w:ascii="inherit" w:hAnsi="inherit" w:cs="Arial"/>
+          <w:color w:val="262626"/>
+          <w:sz w:val="21"/>
+          <w:szCs w:val="21"/>
+        </w:rPr>
+      </w:pPr>
+      <w:r>
+        <w:rPr>
+          <w:rFonts w:ascii="inherit" w:hAnsi="inherit" w:cs="Arial"/>
+          <w:color w:val="262626"/>
+          <w:sz w:val="21"/>
+          <w:szCs w:val="21"/>
+        </w:rPr>
+        <w:t>Regardless of industry, business organizations struggle trying to balance the two seemingly opposing data related considerations: data security vs. data usage. Quite commonly, organizational infrastructure managers (such as chief technology officers, etc.) charged with data security strive to limit access to data as a way of mitigating the possibility data breaches, theft and related problems, while functional managers (such as chief marketing officers, brand managers, etc.) tend to favor broader and easier access to organizational data, as a way of encouraging more fact-based planning and decision making.</w:t>
+      </w:r>
+    </w:p>
+    <w:p>
+      <w:pPr>
+        <w:pStyle w:val="NormalWeb"/>
+        <w:spacing w:before="0" w:beforeAutospacing="0" w:after="0" w:afterAutospacing="0"/>
+        <w:rPr>
+          <w:rFonts w:ascii="inherit" w:hAnsi="inherit" w:cs="Arial"/>
+          <w:color w:val="262626"/>
+          <w:sz w:val="21"/>
+          <w:szCs w:val="21"/>
+        </w:rPr>
+      </w:pPr>
+      <w:r>
+        <w:rPr>
+          <w:rFonts w:ascii="inherit" w:hAnsi="inherit" w:cs="Arial"/>
+          <w:color w:val="262626"/>
+          <w:sz w:val="21"/>
+          <w:szCs w:val="21"/>
+        </w:rPr>
+        <w:t>Is it possible for organizations to simultaneously accomplish both objectives, namely, making their data as secure as possible while also maximizing the usage and the utility of their data? Take a position, clearly describe and substantiate your reasoning; be specific.</w:t>
+      </w:r>
+    </w:p>
+    <w:p>
+      <w:pPr>
+        <w:pStyle w:val="NormalWeb"/>
+        <w:spacing w:before="0" w:beforeAutospacing="0" w:after="0" w:afterAutospacing="0"/>
+        <w:rPr>
+          <w:rFonts w:ascii="inherit" w:hAnsi="inherit" w:cs="Arial"/>
+          <w:color w:val="262626"/>
+          <w:sz w:val="21"/>
+          <w:szCs w:val="21"/>
+        </w:rPr>
+      </w:pPr>
+      <w:r>
+        <w:rPr>
+          <w:rFonts w:ascii="inherit" w:hAnsi="inherit" w:cs="Arial"/>
+          <w:color w:val="262626"/>
+          <w:sz w:val="21"/>
+          <w:szCs w:val="21"/>
+        </w:rPr>
+        <w:t>You will be graded based on the attached Rubric.</w:t>
+      </w:r>
+    </w:p>
+    <w:p>
+      <w:pPr>
+        <w:pStyle w:val="z-BottomofForm"/>
+        <w:rPr>
+          <w:vanish w:val="0"/>
+        </w:rPr>
+      </w:pPr>
+    </w:p>
+    <w:p>
+      <w:pPr>
+        <w:pStyle w:val="z-BottomofForm"/>
+        <w:rPr>
+          <w:vanish w:val="0"/>
+        </w:rPr>
+      </w:pPr>
+    </w:p>
+    <w:p>
+      <w:pPr>
+        <w:pStyle w:val="z-BottomofForm"/>
+      </w:pPr>
+      <w:r>
+        <w:rPr>
+          <w:vanish w:val="0"/>
+        </w:rPr>
+        <w:t>A</w:t>
+      </w:r>
       <w:bookmarkStart w:id="5" w:name="_GoBack"/>
       <w:bookmarkEnd w:id="5"/>
+      <w:r>
+        <w:t>Bottom of Form</w:t>
+      </w:r>
+    </w:p>
+    <w:p>
+      <w:pPr>
+        <w:pStyle w:val="ContactInfo"/>
+        <w:jc w:val="left"/>
+      </w:pPr>
     </w:p>
     <w:sectPr>
       <w:footerReference w:type="default" r:id="rId8"/>
@@ -142,7 +264,7 @@
 </file>
 
 <file path=word/endnotes.xml><?xml version="1.0" encoding="utf-8"?>
-<w:endnotes xmlns:wpc="http://schemas.microsoft.com/office/word/2010/wordprocessingCanvas" xmlns:cx="http://schemas.microsoft.com/office/drawing/2014/chartex" xmlns:cx1="http://schemas.microsoft.com/office/drawing/2015/9/8/chartex" xmlns:cx2="http://schemas.microsoft.com/office/drawing/2015/10/21/chartex" xmlns:cx3="http://schemas.microsoft.com/office/drawing/2016/5/9/chartex" xmlns:cx4="http://schemas.microsoft.com/office/drawing/2016/5/10/chartex" xmlns:cx5="http://schemas.microsoft.com/office/drawing/2016/5/11/chartex" xmlns:cx6="http://schemas.microsoft.com/office/drawing/2016/5/12/chartex" xmlns:cx7="http://schemas.microsoft.com/office/drawing/2016/5/13/chartex" xmlns:cx8="http://schemas.microsoft.com/office/drawing/2016/5/14/chartex" xmlns:mc="http://schemas.openxmlformats.org/markup-compatibility/2006" xmlns:aink="http://schemas.microsoft.com/office/drawing/2016/ink" xmlns:am3d="http://schemas.microsoft.com/office/drawing/2017/model3d" xmlns:o="urn:schemas-microsoft-com:office:office" xmlns:r="http://schemas.openxmlformats.org/officeDocument/2006/relationships" xmlns:m="http://schemas.openxmlformats.org/officeDocument/2006/math" xmlns:v="urn:schemas-microsoft-com:vml" xmlns:wp14="http://schemas.microsoft.com/office/word/2010/wordprocessingDrawing" xmlns:wp="http://schemas.openxmlformats.org/drawingml/2006/wordprocessingDrawing" xmlns:w10="urn:schemas-microsoft-com:office:word" xmlns:w="http://schemas.openxmlformats.org/wordprocessingml/2006/main" xmlns:w14="http://schemas.microsoft.com/office/word/2010/wordml" xmlns:w15="http://schemas.microsoft.com/office/word/2012/wordml" xmlns:w16cex="http://schemas.microsoft.com/office/word/2018/wordml/cex" xmlns:w16cid="http://schemas.microsoft.com/office/word/2016/wordml/cid" xmlns:w16="http://schemas.microsoft.com/office/word/2018/wordml" xmlns:w16se="http://schemas.microsoft.com/office/word/2015/wordml/symex" xmlns:wpg="http://schemas.microsoft.com/office/word/2010/wordprocessingGroup" xmlns:wpi="http://schemas.microsoft.com/office/word/2010/wordprocessingInk" xmlns:wne="http://schemas.microsoft.com/office/word/2006/wordml" xmlns:wps="http://schemas.microsoft.com/office/word/2010/wordprocessingShape" mc:Ignorable="w14 w15 w16se w16cid w16 w16cex wp14">
+<w:endnotes xmlns:wpc="http://schemas.microsoft.com/office/word/2010/wordprocessingCanvas" xmlns:mc="http://schemas.openxmlformats.org/markup-compatibility/2006" xmlns:o="urn:schemas-microsoft-com:office:office" xmlns:r="http://schemas.openxmlformats.org/officeDocument/2006/relationships" xmlns:m="http://schemas.openxmlformats.org/officeDocument/2006/math" xmlns:v="urn:schemas-microsoft-com:vml" xmlns:wp14="http://schemas.microsoft.com/office/word/2010/wordprocessingDrawing" xmlns:wp="http://schemas.openxmlformats.org/drawingml/2006/wordprocessingDrawing" xmlns:w10="urn:schemas-microsoft-com:office:word" xmlns:w="http://schemas.openxmlformats.org/wordprocessingml/2006/main" xmlns:w14="http://schemas.microsoft.com/office/word/2010/wordml" xmlns:w15="http://schemas.microsoft.com/office/word/2012/wordml" xmlns:wpg="http://schemas.microsoft.com/office/word/2010/wordprocessingGroup" xmlns:wpi="http://schemas.microsoft.com/office/word/2010/wordprocessingInk" xmlns:wne="http://schemas.microsoft.com/office/word/2006/wordml" xmlns:wps="http://schemas.microsoft.com/office/word/2010/wordprocessingShape" mc:Ignorable="w14 w15 wp14">
   <w:endnote w:type="separator" w:id="-1">
     <w:p>
       <w:pPr>
@@ -167,7 +289,7 @@
 </file>
 
 <file path=word/footer1.xml><?xml version="1.0" encoding="utf-8"?>
-<w:ftr xmlns:wpc="http://schemas.microsoft.com/office/word/2010/wordprocessingCanvas" xmlns:cx="http://schemas.microsoft.com/office/drawing/2014/chartex" xmlns:cx1="http://schemas.microsoft.com/office/drawing/2015/9/8/chartex" xmlns:cx2="http://schemas.microsoft.com/office/drawing/2015/10/21/chartex" xmlns:cx3="http://schemas.microsoft.com/office/drawing/2016/5/9/chartex" xmlns:cx4="http://schemas.microsoft.com/office/drawing/2016/5/10/chartex" xmlns:cx5="http://schemas.microsoft.com/office/drawing/2016/5/11/chartex" xmlns:cx6="http://schemas.microsoft.com/office/drawing/2016/5/12/chartex" xmlns:cx7="http://schemas.microsoft.com/office/drawing/2016/5/13/chartex" xmlns:cx8="http://schemas.microsoft.com/office/drawing/2016/5/14/chartex" xmlns:mc="http://schemas.openxmlformats.org/markup-compatibility/2006" xmlns:aink="http://schemas.microsoft.com/office/drawing/2016/ink" xmlns:am3d="http://schemas.microsoft.com/office/drawing/2017/model3d" xmlns:o="urn:schemas-microsoft-com:office:office" xmlns:r="http://schemas.openxmlformats.org/officeDocument/2006/relationships" xmlns:m="http://schemas.openxmlformats.org/officeDocument/2006/math" xmlns:v="urn:schemas-microsoft-com:vml" xmlns:wp14="http://schemas.microsoft.com/office/word/2010/wordprocessingDrawing" xmlns:wp="http://schemas.openxmlformats.org/drawingml/2006/wordprocessingDrawing" xmlns:w10="urn:schemas-microsoft-com:office:word" xmlns:w="http://schemas.openxmlformats.org/wordprocessingml/2006/main" xmlns:w14="http://schemas.microsoft.com/office/word/2010/wordml" xmlns:w15="http://schemas.microsoft.com/office/word/2012/wordml" xmlns:w16cex="http://schemas.microsoft.com/office/word/2018/wordml/cex" xmlns:w16cid="http://schemas.microsoft.com/office/word/2016/wordml/cid" xmlns:w16="http://schemas.microsoft.com/office/word/2018/wordml" xmlns:w16se="http://schemas.microsoft.com/office/word/2015/wordml/symex" xmlns:wpg="http://schemas.microsoft.com/office/word/2010/wordprocessingGroup" xmlns:wpi="http://schemas.microsoft.com/office/word/2010/wordprocessingInk" xmlns:wne="http://schemas.microsoft.com/office/word/2006/wordml" xmlns:wps="http://schemas.microsoft.com/office/word/2010/wordprocessingShape" mc:Ignorable="w14 w15 w16se w16cid w16 w16cex wp14">
+<w:ftr xmlns:wpc="http://schemas.microsoft.com/office/word/2010/wordprocessingCanvas" xmlns:mc="http://schemas.openxmlformats.org/markup-compatibility/2006" xmlns:o="urn:schemas-microsoft-com:office:office" xmlns:r="http://schemas.openxmlformats.org/officeDocument/2006/relationships" xmlns:m="http://schemas.openxmlformats.org/officeDocument/2006/math" xmlns:v="urn:schemas-microsoft-com:vml" xmlns:wp14="http://schemas.microsoft.com/office/word/2010/wordprocessingDrawing" xmlns:wp="http://schemas.openxmlformats.org/drawingml/2006/wordprocessingDrawing" xmlns:w10="urn:schemas-microsoft-com:office:word" xmlns:w="http://schemas.openxmlformats.org/wordprocessingml/2006/main" xmlns:w14="http://schemas.microsoft.com/office/word/2010/wordml" xmlns:w15="http://schemas.microsoft.com/office/word/2012/wordml" xmlns:wpg="http://schemas.microsoft.com/office/word/2010/wordprocessingGroup" xmlns:wpi="http://schemas.microsoft.com/office/word/2010/wordprocessingInk" xmlns:wne="http://schemas.microsoft.com/office/word/2006/wordml" xmlns:wps="http://schemas.microsoft.com/office/word/2010/wordprocessingShape" mc:Ignorable="w14 w15 wp14">
   <w:p>
     <w:pPr>
       <w:pStyle w:val="Footer"/>
@@ -217,7 +339,7 @@
 </file>
 
 <file path=word/footnotes.xml><?xml version="1.0" encoding="utf-8"?>
-<w:footnotes xmlns:wpc="http://schemas.microsoft.com/office/word/2010/wordprocessingCanvas" xmlns:cx="http://schemas.microsoft.com/office/drawing/2014/chartex" xmlns:cx1="http://schemas.microsoft.com/office/drawing/2015/9/8/chartex" xmlns:cx2="http://schemas.microsoft.com/office/drawing/2015/10/21/chartex" xmlns:cx3="http://schemas.microsoft.com/office/drawing/2016/5/9/chartex" xmlns:cx4="http://schemas.microsoft.com/office/drawing/2016/5/10/chartex" xmlns:cx5="http://schemas.microsoft.com/office/drawing/2016/5/11/chartex" xmlns:cx6="http://schemas.microsoft.com/office/drawing/2016/5/12/chartex" xmlns:cx7="http://schemas.microsoft.com/office/drawing/2016/5/13/chartex" xmlns:cx8="http://schemas.microsoft.com/office/drawing/2016/5/14/chartex" xmlns:mc="http://schemas.openxmlformats.org/markup-compatibility/2006" xmlns:aink="http://schemas.microsoft.com/office/drawing/2016/ink" xmlns:am3d="http://schemas.microsoft.com/office/drawing/2017/model3d" xmlns:o="urn:schemas-microsoft-com:office:office" xmlns:r="http://schemas.openxmlformats.org/officeDocument/2006/relationships" xmlns:m="http://schemas.openxmlformats.org/officeDocument/2006/math" xmlns:v="urn:schemas-microsoft-com:vml" xmlns:wp14="http://schemas.microsoft.com/office/word/2010/wordprocessingDrawing" xmlns:wp="http://schemas.openxmlformats.org/drawingml/2006/wordprocessingDrawing" xmlns:w10="urn:schemas-microsoft-com:office:word" xmlns:w="http://schemas.openxmlformats.org/wordprocessingml/2006/main" xmlns:w14="http://schemas.microsoft.com/office/word/2010/wordml" xmlns:w15="http://schemas.microsoft.com/office/word/2012/wordml" xmlns:w16cex="http://schemas.microsoft.com/office/word/2018/wordml/cex" xmlns:w16cid="http://schemas.microsoft.com/office/word/2016/wordml/cid" xmlns:w16="http://schemas.microsoft.com/office/word/2018/wordml" xmlns:w16se="http://schemas.microsoft.com/office/word/2015/wordml/symex" xmlns:wpg="http://schemas.microsoft.com/office/word/2010/wordprocessingGroup" xmlns:wpi="http://schemas.microsoft.com/office/word/2010/wordprocessingInk" xmlns:wne="http://schemas.microsoft.com/office/word/2006/wordml" xmlns:wps="http://schemas.microsoft.com/office/word/2010/wordprocessingShape" mc:Ignorable="w14 w15 w16se w16cid w16 w16cex wp14">
+<w:footnotes xmlns:wpc="http://schemas.microsoft.com/office/word/2010/wordprocessingCanvas" xmlns:mc="http://schemas.openxmlformats.org/markup-compatibility/2006" xmlns:o="urn:schemas-microsoft-com:office:office" xmlns:r="http://schemas.openxmlformats.org/officeDocument/2006/relationships" xmlns:m="http://schemas.openxmlformats.org/officeDocument/2006/math" xmlns:v="urn:schemas-microsoft-com:vml" xmlns:wp14="http://schemas.microsoft.com/office/word/2010/wordprocessingDrawing" xmlns:wp="http://schemas.openxmlformats.org/drawingml/2006/wordprocessingDrawing" xmlns:w10="urn:schemas-microsoft-com:office:word" xmlns:w="http://schemas.openxmlformats.org/wordprocessingml/2006/main" xmlns:w14="http://schemas.microsoft.com/office/word/2010/wordml" xmlns:w15="http://schemas.microsoft.com/office/word/2012/wordml" xmlns:wpg="http://schemas.microsoft.com/office/word/2010/wordprocessingGroup" xmlns:wpi="http://schemas.microsoft.com/office/word/2010/wordprocessingInk" xmlns:wne="http://schemas.microsoft.com/office/word/2006/wordml" xmlns:wps="http://schemas.microsoft.com/office/word/2010/wordprocessingShape" mc:Ignorable="w14 w15 wp14">
   <w:footnote w:type="separator" w:id="-1">
     <w:p>
       <w:pPr>
@@ -242,7 +364,7 @@
 </file>
 
 <file path=word/numbering.xml><?xml version="1.0" encoding="utf-8"?>
-<w:numbering xmlns:wpc="http://schemas.microsoft.com/office/word/2010/wordprocessingCanvas" xmlns:cx="http://schemas.microsoft.com/office/drawing/2014/chartex" xmlns:cx1="http://schemas.microsoft.com/office/drawing/2015/9/8/chartex" xmlns:cx2="http://schemas.microsoft.com/office/drawing/2015/10/21/chartex" xmlns:cx3="http://schemas.microsoft.com/office/drawing/2016/5/9/chartex" xmlns:cx4="http://schemas.microsoft.com/office/drawing/2016/5/10/chartex" xmlns:cx5="http://schemas.microsoft.com/office/drawing/2016/5/11/chartex" xmlns:cx6="http://schemas.microsoft.com/office/drawing/2016/5/12/chartex" xmlns:cx7="http://schemas.microsoft.com/office/drawing/2016/5/13/chartex" xmlns:cx8="http://schemas.microsoft.com/office/drawing/2016/5/14/chartex" xmlns:mc="http://schemas.openxmlformats.org/markup-compatibility/2006" xmlns:aink="http://schemas.microsoft.com/office/drawing/2016/ink" xmlns:am3d="http://schemas.microsoft.com/office/drawing/2017/model3d" xmlns:o="urn:schemas-microsoft-com:office:office" xmlns:r="http://schemas.openxmlformats.org/officeDocument/2006/relationships" xmlns:m="http://schemas.openxmlformats.org/officeDocument/2006/math" xmlns:v="urn:schemas-microsoft-com:vml" xmlns:wp14="http://schemas.microsoft.com/office/word/2010/wordprocessingDrawing" xmlns:wp="http://schemas.openxmlformats.org/drawingml/2006/wordprocessingDrawing" xmlns:w10="urn:schemas-microsoft-com:office:word" xmlns:w="http://schemas.openxmlformats.org/wordprocessingml/2006/main" xmlns:w14="http://schemas.microsoft.com/office/word/2010/wordml" xmlns:w15="http://schemas.microsoft.com/office/word/2012/wordml" xmlns:w16cex="http://schemas.microsoft.com/office/word/2018/wordml/cex" xmlns:w16cid="http://schemas.microsoft.com/office/word/2016/wordml/cid" xmlns:w16="http://schemas.microsoft.com/office/word/2018/wordml" xmlns:w16se="http://schemas.microsoft.com/office/word/2015/wordml/symex" xmlns:wpg="http://schemas.microsoft.com/office/word/2010/wordprocessingGroup" xmlns:wpi="http://schemas.microsoft.com/office/word/2010/wordprocessingInk" xmlns:wne="http://schemas.microsoft.com/office/word/2006/wordml" xmlns:wps="http://schemas.microsoft.com/office/word/2010/wordprocessingShape" mc:Ignorable="w14 w15 w16se w16cid w16 w16cex wp14">
+<w:numbering xmlns:wpc="http://schemas.microsoft.com/office/word/2010/wordprocessingCanvas" xmlns:mc="http://schemas.openxmlformats.org/markup-compatibility/2006" xmlns:o="urn:schemas-microsoft-com:office:office" xmlns:r="http://schemas.openxmlformats.org/officeDocument/2006/relationships" xmlns:m="http://schemas.openxmlformats.org/officeDocument/2006/math" xmlns:v="urn:schemas-microsoft-com:vml" xmlns:wp14="http://schemas.microsoft.com/office/word/2010/wordprocessingDrawing" xmlns:wp="http://schemas.openxmlformats.org/drawingml/2006/wordprocessingDrawing" xmlns:w10="urn:schemas-microsoft-com:office:word" xmlns:w="http://schemas.openxmlformats.org/wordprocessingml/2006/main" xmlns:w14="http://schemas.microsoft.com/office/word/2010/wordml" xmlns:w15="http://schemas.microsoft.com/office/word/2012/wordml" xmlns:wpg="http://schemas.microsoft.com/office/word/2010/wordprocessingGroup" xmlns:wpi="http://schemas.microsoft.com/office/word/2010/wordprocessingInk" xmlns:wne="http://schemas.microsoft.com/office/word/2006/wordml" xmlns:wps="http://schemas.microsoft.com/office/word/2010/wordprocessingShape" mc:Ignorable="w14 w15 wp14">
   <w:abstractNum w:abstractNumId="0" w15:restartNumberingAfterBreak="0">
     <w:nsid w:val="FFFFFF7C"/>
     <w:multiLevelType w:val="singleLevel"/>
@@ -684,6 +806,119 @@
       <w:lvlJc w:val="left"/>
       <w:pPr>
         <w:ind w:left="4320" w:hanging="1440"/>
+      </w:pPr>
+    </w:lvl>
+  </w:abstractNum>
+  <w:abstractNum w:abstractNumId="13" w15:restartNumberingAfterBreak="0">
+    <w:nsid w:val="612A4718"/>
+    <w:multiLevelType w:val="multilevel"/>
+    <w:tmpl w:val="2CDEC99A"/>
+    <w:lvl w:ilvl="0">
+      <w:start w:val="1"/>
+      <w:numFmt w:val="decimal"/>
+      <w:lvlText w:val="%1."/>
+      <w:lvlJc w:val="left"/>
+      <w:pPr>
+        <w:tabs>
+          <w:tab w:val="num" w:pos="720"/>
+        </w:tabs>
+        <w:ind w:left="720" w:hanging="360"/>
+      </w:pPr>
+    </w:lvl>
+    <w:lvl w:ilvl="1" w:tentative="1">
+      <w:start w:val="1"/>
+      <w:numFmt w:val="decimal"/>
+      <w:lvlText w:val="%2."/>
+      <w:lvlJc w:val="left"/>
+      <w:pPr>
+        <w:tabs>
+          <w:tab w:val="num" w:pos="1440"/>
+        </w:tabs>
+        <w:ind w:left="1440" w:hanging="360"/>
+      </w:pPr>
+    </w:lvl>
+    <w:lvl w:ilvl="2" w:tentative="1">
+      <w:start w:val="1"/>
+      <w:numFmt w:val="decimal"/>
+      <w:lvlText w:val="%3."/>
+      <w:lvlJc w:val="left"/>
+      <w:pPr>
+        <w:tabs>
+          <w:tab w:val="num" w:pos="2160"/>
+        </w:tabs>
+        <w:ind w:left="2160" w:hanging="360"/>
+      </w:pPr>
+    </w:lvl>
+    <w:lvl w:ilvl="3" w:tentative="1">
+      <w:start w:val="1"/>
+      <w:numFmt w:val="decimal"/>
+      <w:lvlText w:val="%4."/>
+      <w:lvlJc w:val="left"/>
+      <w:pPr>
+        <w:tabs>
+          <w:tab w:val="num" w:pos="2880"/>
+        </w:tabs>
+        <w:ind w:left="2880" w:hanging="360"/>
+      </w:pPr>
+    </w:lvl>
+    <w:lvl w:ilvl="4" w:tentative="1">
+      <w:start w:val="1"/>
+      <w:numFmt w:val="decimal"/>
+      <w:lvlText w:val="%5."/>
+      <w:lvlJc w:val="left"/>
+      <w:pPr>
+        <w:tabs>
+          <w:tab w:val="num" w:pos="3600"/>
+        </w:tabs>
+        <w:ind w:left="3600" w:hanging="360"/>
+      </w:pPr>
+    </w:lvl>
+    <w:lvl w:ilvl="5" w:tentative="1">
+      <w:start w:val="1"/>
+      <w:numFmt w:val="decimal"/>
+      <w:lvlText w:val="%6."/>
+      <w:lvlJc w:val="left"/>
+      <w:pPr>
+        <w:tabs>
+          <w:tab w:val="num" w:pos="4320"/>
+        </w:tabs>
+        <w:ind w:left="4320" w:hanging="360"/>
+      </w:pPr>
+    </w:lvl>
+    <w:lvl w:ilvl="6" w:tentative="1">
+      <w:start w:val="1"/>
+      <w:numFmt w:val="decimal"/>
+      <w:lvlText w:val="%7."/>
+      <w:lvlJc w:val="left"/>
+      <w:pPr>
+        <w:tabs>
+          <w:tab w:val="num" w:pos="5040"/>
+        </w:tabs>
+        <w:ind w:left="5040" w:hanging="360"/>
+      </w:pPr>
+    </w:lvl>
+    <w:lvl w:ilvl="7" w:tentative="1">
+      <w:start w:val="1"/>
+      <w:numFmt w:val="decimal"/>
+      <w:lvlText w:val="%8."/>
+      <w:lvlJc w:val="left"/>
+      <w:pPr>
+        <w:tabs>
+          <w:tab w:val="num" w:pos="5760"/>
+        </w:tabs>
+        <w:ind w:left="5760" w:hanging="360"/>
+      </w:pPr>
+    </w:lvl>
+    <w:lvl w:ilvl="8" w:tentative="1">
+      <w:start w:val="1"/>
+      <w:numFmt w:val="decimal"/>
+      <w:lvlText w:val="%9."/>
+      <w:lvlJc w:val="left"/>
+      <w:pPr>
+        <w:tabs>
+          <w:tab w:val="num" w:pos="6480"/>
+        </w:tabs>
+        <w:ind w:left="6480" w:hanging="360"/>
       </w:pPr>
     </w:lvl>
   </w:abstractNum>
@@ -732,11 +967,14 @@
   <w:num w:numId="15">
     <w:abstractNumId w:val="0"/>
   </w:num>
+  <w:num w:numId="16">
+    <w:abstractNumId w:val="13"/>
+  </w:num>
 </w:numbering>
 </file>
 
 <file path=word/styles.xml><?xml version="1.0" encoding="utf-8"?>
-<w:styles xmlns:mc="http://schemas.openxmlformats.org/markup-compatibility/2006" xmlns:r="http://schemas.openxmlformats.org/officeDocument/2006/relationships" xmlns:w="http://schemas.openxmlformats.org/wordprocessingml/2006/main" xmlns:w14="http://schemas.microsoft.com/office/word/2010/wordml" xmlns:w15="http://schemas.microsoft.com/office/word/2012/wordml" xmlns:w16cex="http://schemas.microsoft.com/office/word/2018/wordml/cex" xmlns:w16cid="http://schemas.microsoft.com/office/word/2016/wordml/cid" xmlns:w16="http://schemas.microsoft.com/office/word/2018/wordml" xmlns:w16se="http://schemas.microsoft.com/office/word/2015/wordml/symex" mc:Ignorable="w14 w15 w16se w16cid w16 w16cex">
+<w:styles xmlns:mc="http://schemas.openxmlformats.org/markup-compatibility/2006" xmlns:r="http://schemas.openxmlformats.org/officeDocument/2006/relationships" xmlns:w="http://schemas.openxmlformats.org/wordprocessingml/2006/main" xmlns:w14="http://schemas.microsoft.com/office/word/2010/wordml" xmlns:w15="http://schemas.microsoft.com/office/word/2012/wordml" mc:Ignorable="w14 w15">
   <w:docDefaults>
     <w:rPrDefault>
       <w:rPr>
@@ -753,7 +991,7 @@
       </w:pPr>
     </w:pPrDefault>
   </w:docDefaults>
-  <w:latentStyles w:defLockedState="0" w:defUIPriority="99" w:defSemiHidden="0" w:defUnhideWhenUsed="0" w:defQFormat="0" w:count="376">
+  <w:latentStyles w:defLockedState="0" w:defUIPriority="99" w:defSemiHidden="0" w:defUnhideWhenUsed="0" w:defQFormat="0" w:count="371">
     <w:lsdException w:name="Normal" w:uiPriority="0" w:qFormat="1"/>
     <w:lsdException w:name="heading 1" w:uiPriority="9" w:qFormat="1"/>
     <w:lsdException w:name="heading 2" w:semiHidden="1" w:uiPriority="9" w:unhideWhenUsed="1" w:qFormat="1"/>
@@ -859,6 +1097,7 @@
     <w:lsdException w:name="HTML Sample" w:semiHidden="1" w:unhideWhenUsed="1"/>
     <w:lsdException w:name="HTML Typewriter" w:semiHidden="1" w:unhideWhenUsed="1"/>
     <w:lsdException w:name="HTML Variable" w:semiHidden="1" w:unhideWhenUsed="1"/>
+    <w:lsdException w:name="Normal Table" w:semiHidden="1" w:unhideWhenUsed="1"/>
     <w:lsdException w:name="annotation subject" w:semiHidden="1" w:unhideWhenUsed="1"/>
     <w:lsdException w:name="No List" w:semiHidden="1" w:unhideWhenUsed="1"/>
     <w:lsdException w:name="Outline List 1" w:semiHidden="1" w:unhideWhenUsed="1"/>
@@ -902,8 +1141,10 @@
     <w:lsdException w:name="Table Elegant" w:semiHidden="1" w:unhideWhenUsed="1"/>
     <w:lsdException w:name="Table Professional" w:semiHidden="1" w:unhideWhenUsed="1"/>
     <w:lsdException w:name="Table Subtle 1" w:semiHidden="1" w:unhideWhenUsed="1"/>
+    <w:lsdException w:name="Table Subtle 2" w:semiHidden="1" w:unhideWhenUsed="1"/>
     <w:lsdException w:name="Table Web 1" w:semiHidden="1" w:unhideWhenUsed="1"/>
     <w:lsdException w:name="Table Web 2" w:semiHidden="1" w:unhideWhenUsed="1"/>
+    <w:lsdException w:name="Table Web 3" w:semiHidden="1" w:unhideWhenUsed="1"/>
     <w:lsdException w:name="Balloon Text" w:semiHidden="1" w:unhideWhenUsed="1"/>
     <w:lsdException w:name="Table Grid" w:uiPriority="39"/>
     <w:lsdException w:name="Table Theme" w:semiHidden="1" w:unhideWhenUsed="1"/>
@@ -1122,11 +1363,6 @@
     <w:lsdException w:name="List Table 5 Dark Accent 6" w:uiPriority="50"/>
     <w:lsdException w:name="List Table 6 Colorful Accent 6" w:uiPriority="51"/>
     <w:lsdException w:name="List Table 7 Colorful Accent 6" w:uiPriority="52"/>
-    <w:lsdException w:name="Mention" w:semiHidden="1" w:unhideWhenUsed="1"/>
-    <w:lsdException w:name="Smart Hyperlink" w:semiHidden="1" w:unhideWhenUsed="1"/>
-    <w:lsdException w:name="Hashtag" w:semiHidden="1" w:unhideWhenUsed="1"/>
-    <w:lsdException w:name="Unresolved Mention" w:semiHidden="1" w:unhideWhenUsed="1"/>
-    <w:lsdException w:name="Smart Link" w:semiHidden="1" w:unhideWhenUsed="1"/>
   </w:latentStyles>
   <w:style w:type="paragraph" w:default="1" w:styleId="Normal">
     <w:name w:val="Normal"/>
@@ -2105,11 +2341,108 @@
       <w:color w:val="auto"/>
     </w:rPr>
   </w:style>
+  <w:style w:type="paragraph" w:styleId="z-TopofForm">
+    <w:name w:val="HTML Top of Form"/>
+    <w:basedOn w:val="Normal"/>
+    <w:next w:val="Normal"/>
+    <w:link w:val="z-TopofFormChar"/>
+    <w:hidden/>
+    <w:uiPriority w:val="99"/>
+    <w:semiHidden/>
+    <w:unhideWhenUsed/>
+    <w:rsid w:val="00BD61F9"/>
+    <w:pPr>
+      <w:pBdr>
+        <w:bottom w:val="single" w:sz="6" w:space="1" w:color="auto"/>
+      </w:pBdr>
+      <w:spacing w:before="0" w:after="0" w:line="240" w:lineRule="auto"/>
+      <w:jc w:val="center"/>
+    </w:pPr>
+    <w:rPr>
+      <w:rFonts w:ascii="Arial" w:eastAsia="Times New Roman" w:hAnsi="Arial" w:cs="Arial"/>
+      <w:vanish/>
+      <w:color w:val="auto"/>
+      <w:sz w:val="16"/>
+      <w:szCs w:val="16"/>
+    </w:rPr>
+  </w:style>
+  <w:style w:type="character" w:customStyle="1" w:styleId="z-TopofFormChar">
+    <w:name w:val="z-Top of Form Char"/>
+    <w:basedOn w:val="DefaultParagraphFont"/>
+    <w:link w:val="z-TopofForm"/>
+    <w:uiPriority w:val="99"/>
+    <w:semiHidden/>
+    <w:rsid w:val="00BD61F9"/>
+    <w:rPr>
+      <w:rFonts w:ascii="Arial" w:eastAsia="Times New Roman" w:hAnsi="Arial" w:cs="Arial"/>
+      <w:vanish/>
+      <w:color w:val="auto"/>
+      <w:sz w:val="16"/>
+      <w:szCs w:val="16"/>
+    </w:rPr>
+  </w:style>
+  <w:style w:type="paragraph" w:styleId="NormalWeb">
+    <w:name w:val="Normal (Web)"/>
+    <w:basedOn w:val="Normal"/>
+    <w:uiPriority w:val="99"/>
+    <w:semiHidden/>
+    <w:unhideWhenUsed/>
+    <w:rsid w:val="00BD61F9"/>
+    <w:pPr>
+      <w:spacing w:before="100" w:beforeAutospacing="1" w:after="100" w:afterAutospacing="1" w:line="240" w:lineRule="auto"/>
+    </w:pPr>
+    <w:rPr>
+      <w:rFonts w:ascii="Times New Roman" w:eastAsia="Times New Roman" w:hAnsi="Times New Roman" w:cs="Times New Roman"/>
+      <w:color w:val="auto"/>
+      <w:sz w:val="24"/>
+      <w:szCs w:val="24"/>
+    </w:rPr>
+  </w:style>
+  <w:style w:type="paragraph" w:styleId="z-BottomofForm">
+    <w:name w:val="HTML Bottom of Form"/>
+    <w:basedOn w:val="Normal"/>
+    <w:next w:val="Normal"/>
+    <w:link w:val="z-BottomofFormChar"/>
+    <w:hidden/>
+    <w:uiPriority w:val="99"/>
+    <w:semiHidden/>
+    <w:unhideWhenUsed/>
+    <w:rsid w:val="00BD61F9"/>
+    <w:pPr>
+      <w:pBdr>
+        <w:top w:val="single" w:sz="6" w:space="1" w:color="auto"/>
+      </w:pBdr>
+      <w:spacing w:before="0" w:after="0" w:line="240" w:lineRule="auto"/>
+      <w:jc w:val="center"/>
+    </w:pPr>
+    <w:rPr>
+      <w:rFonts w:ascii="Arial" w:eastAsia="Times New Roman" w:hAnsi="Arial" w:cs="Arial"/>
+      <w:vanish/>
+      <w:color w:val="auto"/>
+      <w:sz w:val="16"/>
+      <w:szCs w:val="16"/>
+    </w:rPr>
+  </w:style>
+  <w:style w:type="character" w:customStyle="1" w:styleId="z-BottomofFormChar">
+    <w:name w:val="z-Bottom of Form Char"/>
+    <w:basedOn w:val="DefaultParagraphFont"/>
+    <w:link w:val="z-BottomofForm"/>
+    <w:uiPriority w:val="99"/>
+    <w:semiHidden/>
+    <w:rsid w:val="00BD61F9"/>
+    <w:rPr>
+      <w:rFonts w:ascii="Arial" w:eastAsia="Times New Roman" w:hAnsi="Arial" w:cs="Arial"/>
+      <w:vanish/>
+      <w:color w:val="auto"/>
+      <w:sz w:val="16"/>
+      <w:szCs w:val="16"/>
+    </w:rPr>
+  </w:style>
 </w:styles>
 </file>
 
 <file path=word/glossary/document.xml><?xml version="1.0" encoding="utf-8"?>
-<w:glossaryDocument xmlns:wpc="http://schemas.microsoft.com/office/word/2010/wordprocessingCanvas" xmlns:cx="http://schemas.microsoft.com/office/drawing/2014/chartex" xmlns:cx1="http://schemas.microsoft.com/office/drawing/2015/9/8/chartex" xmlns:cx2="http://schemas.microsoft.com/office/drawing/2015/10/21/chartex" xmlns:cx3="http://schemas.microsoft.com/office/drawing/2016/5/9/chartex" xmlns:cx4="http://schemas.microsoft.com/office/drawing/2016/5/10/chartex" xmlns:cx5="http://schemas.microsoft.com/office/drawing/2016/5/11/chartex" xmlns:cx6="http://schemas.microsoft.com/office/drawing/2016/5/12/chartex" xmlns:cx7="http://schemas.microsoft.com/office/drawing/2016/5/13/chartex" xmlns:cx8="http://schemas.microsoft.com/office/drawing/2016/5/14/chartex" xmlns:mc="http://schemas.openxmlformats.org/markup-compatibility/2006" xmlns:aink="http://schemas.microsoft.com/office/drawing/2016/ink" xmlns:am3d="http://schemas.microsoft.com/office/drawing/2017/model3d" xmlns:o="urn:schemas-microsoft-com:office:office" xmlns:r="http://schemas.openxmlformats.org/officeDocument/2006/relationships" xmlns:m="http://schemas.openxmlformats.org/officeDocument/2006/math" xmlns:v="urn:schemas-microsoft-com:vml" xmlns:wp14="http://schemas.microsoft.com/office/word/2010/wordprocessingDrawing" xmlns:wp="http://schemas.openxmlformats.org/drawingml/2006/wordprocessingDrawing" xmlns:w10="urn:schemas-microsoft-com:office:word" xmlns:w="http://schemas.openxmlformats.org/wordprocessingml/2006/main" xmlns:w14="http://schemas.microsoft.com/office/word/2010/wordml" xmlns:w15="http://schemas.microsoft.com/office/word/2012/wordml" xmlns:w16cex="http://schemas.microsoft.com/office/word/2018/wordml/cex" xmlns:w16cid="http://schemas.microsoft.com/office/word/2016/wordml/cid" xmlns:w16="http://schemas.microsoft.com/office/word/2018/wordml" xmlns:w16se="http://schemas.microsoft.com/office/word/2015/wordml/symex" xmlns:wpg="http://schemas.microsoft.com/office/word/2010/wordprocessingGroup" xmlns:wpi="http://schemas.microsoft.com/office/word/2010/wordprocessingInk" xmlns:wne="http://schemas.microsoft.com/office/word/2006/wordml" xmlns:wps="http://schemas.microsoft.com/office/word/2010/wordprocessingShape" mc:Ignorable="w14 w15 w16se w16cid w16 w16cex wp14">
+<w:glossaryDocument xmlns:wpc="http://schemas.microsoft.com/office/word/2010/wordprocessingCanvas" xmlns:mc="http://schemas.openxmlformats.org/markup-compatibility/2006" xmlns:o="urn:schemas-microsoft-com:office:office" xmlns:r="http://schemas.openxmlformats.org/officeDocument/2006/relationships" xmlns:m="http://schemas.openxmlformats.org/officeDocument/2006/math" xmlns:v="urn:schemas-microsoft-com:vml" xmlns:wp14="http://schemas.microsoft.com/office/word/2010/wordprocessingDrawing" xmlns:wp="http://schemas.openxmlformats.org/drawingml/2006/wordprocessingDrawing" xmlns:w10="urn:schemas-microsoft-com:office:word" xmlns:w="http://schemas.openxmlformats.org/wordprocessingml/2006/main" xmlns:w14="http://schemas.microsoft.com/office/word/2010/wordml" xmlns:w15="http://schemas.microsoft.com/office/word/2012/wordml" xmlns:wpg="http://schemas.microsoft.com/office/word/2010/wordprocessingGroup" xmlns:wpi="http://schemas.microsoft.com/office/word/2010/wordprocessingInk" xmlns:wne="http://schemas.microsoft.com/office/word/2006/wordml" xmlns:wps="http://schemas.microsoft.com/office/word/2010/wordprocessingShape" mc:Ignorable="w14 w15 wp14">
   <w:docParts>
     <w:docPart>
       <w:docPartPr>
@@ -2142,7 +2475,7 @@
 </file>
 
 <file path=word/glossary/fontTable.xml><?xml version="1.0" encoding="utf-8"?>
-<w:fonts xmlns:mc="http://schemas.openxmlformats.org/markup-compatibility/2006" xmlns:r="http://schemas.openxmlformats.org/officeDocument/2006/relationships" xmlns:w="http://schemas.openxmlformats.org/wordprocessingml/2006/main" xmlns:w14="http://schemas.microsoft.com/office/word/2010/wordml" xmlns:w15="http://schemas.microsoft.com/office/word/2012/wordml" xmlns:w16cex="http://schemas.microsoft.com/office/word/2018/wordml/cex" xmlns:w16cid="http://schemas.microsoft.com/office/word/2016/wordml/cid" xmlns:w16="http://schemas.microsoft.com/office/word/2018/wordml" xmlns:w16se="http://schemas.microsoft.com/office/word/2015/wordml/symex" mc:Ignorable="w14 w15 w16se w16cid w16 w16cex">
+<w:fonts xmlns:mc="http://schemas.openxmlformats.org/markup-compatibility/2006" xmlns:r="http://schemas.openxmlformats.org/officeDocument/2006/relationships" xmlns:w="http://schemas.openxmlformats.org/wordprocessingml/2006/main" xmlns:w14="http://schemas.microsoft.com/office/word/2010/wordml" xmlns:w15="http://schemas.microsoft.com/office/word/2012/wordml" mc:Ignorable="w14 w15">
   <w:font w:name="Symbol">
     <w:panose1 w:val="05050102010706020507"/>
     <w:charset w:val="02"/>
@@ -2185,6 +2518,21 @@
     <w:pitch w:val="fixed"/>
     <w:sig w:usb0="E00006FF" w:usb1="0000FCFF" w:usb2="00000001" w:usb3="00000000" w:csb0="0000019F" w:csb1="00000000"/>
   </w:font>
+  <w:font w:name="Arial">
+    <w:panose1 w:val="020B0604020202020204"/>
+    <w:charset w:val="00"/>
+    <w:family w:val="swiss"/>
+    <w:pitch w:val="variable"/>
+    <w:sig w:usb0="E0002EFF" w:usb1="C000785B" w:usb2="00000009" w:usb3="00000000" w:csb0="000001FF" w:csb1="00000000"/>
+  </w:font>
+  <w:font w:name="inherit">
+    <w:altName w:val="Times New Roman"/>
+    <w:panose1 w:val="00000000000000000000"/>
+    <w:charset w:val="00"/>
+    <w:family w:val="roman"/>
+    <w:notTrueType/>
+    <w:pitch w:val="default"/>
+  </w:font>
   <w:font w:name="Calibri">
     <w:panose1 w:val="020F0502020204030204"/>
     <w:charset w:val="00"/>
@@ -2203,7 +2551,7 @@
 </file>
 
 <file path=word/glossary/numbering.xml><?xml version="1.0" encoding="utf-8"?>
-<w:numbering xmlns:wpc="http://schemas.microsoft.com/office/word/2010/wordprocessingCanvas" xmlns:cx="http://schemas.microsoft.com/office/drawing/2014/chartex" xmlns:cx1="http://schemas.microsoft.com/office/drawing/2015/9/8/chartex" xmlns:cx2="http://schemas.microsoft.com/office/drawing/2015/10/21/chartex" xmlns:cx3="http://schemas.microsoft.com/office/drawing/2016/5/9/chartex" xmlns:cx4="http://schemas.microsoft.com/office/drawing/2016/5/10/chartex" xmlns:cx5="http://schemas.microsoft.com/office/drawing/2016/5/11/chartex" xmlns:cx6="http://schemas.microsoft.com/office/drawing/2016/5/12/chartex" xmlns:cx7="http://schemas.microsoft.com/office/drawing/2016/5/13/chartex" xmlns:cx8="http://schemas.microsoft.com/office/drawing/2016/5/14/chartex" xmlns:mc="http://schemas.openxmlformats.org/markup-compatibility/2006" xmlns:aink="http://schemas.microsoft.com/office/drawing/2016/ink" xmlns:am3d="http://schemas.microsoft.com/office/drawing/2017/model3d" xmlns:o="urn:schemas-microsoft-com:office:office" xmlns:r="http://schemas.openxmlformats.org/officeDocument/2006/relationships" xmlns:m="http://schemas.openxmlformats.org/officeDocument/2006/math" xmlns:v="urn:schemas-microsoft-com:vml" xmlns:wp14="http://schemas.microsoft.com/office/word/2010/wordprocessingDrawing" xmlns:wp="http://schemas.openxmlformats.org/drawingml/2006/wordprocessingDrawing" xmlns:w10="urn:schemas-microsoft-com:office:word" xmlns:w="http://schemas.openxmlformats.org/wordprocessingml/2006/main" xmlns:w14="http://schemas.microsoft.com/office/word/2010/wordml" xmlns:w15="http://schemas.microsoft.com/office/word/2012/wordml" xmlns:w16cex="http://schemas.microsoft.com/office/word/2018/wordml/cex" xmlns:w16cid="http://schemas.microsoft.com/office/word/2016/wordml/cid" xmlns:w16="http://schemas.microsoft.com/office/word/2018/wordml" xmlns:w16se="http://schemas.microsoft.com/office/word/2015/wordml/symex" xmlns:wpg="http://schemas.microsoft.com/office/word/2010/wordprocessingGroup" xmlns:wpi="http://schemas.microsoft.com/office/word/2010/wordprocessingInk" xmlns:wne="http://schemas.microsoft.com/office/word/2006/wordml" xmlns:wps="http://schemas.microsoft.com/office/word/2010/wordprocessingShape" mc:Ignorable="w14 w15 w16se w16cid w16 w16cex wp14">
+<w:numbering xmlns:wpc="http://schemas.microsoft.com/office/word/2010/wordprocessingCanvas" xmlns:mc="http://schemas.openxmlformats.org/markup-compatibility/2006" xmlns:o="urn:schemas-microsoft-com:office:office" xmlns:r="http://schemas.openxmlformats.org/officeDocument/2006/relationships" xmlns:m="http://schemas.openxmlformats.org/officeDocument/2006/math" xmlns:v="urn:schemas-microsoft-com:vml" xmlns:wp14="http://schemas.microsoft.com/office/word/2010/wordprocessingDrawing" xmlns:wp="http://schemas.openxmlformats.org/drawingml/2006/wordprocessingDrawing" xmlns:w10="urn:schemas-microsoft-com:office:word" xmlns:w="http://schemas.openxmlformats.org/wordprocessingml/2006/main" xmlns:w14="http://schemas.microsoft.com/office/word/2010/wordml" xmlns:w15="http://schemas.microsoft.com/office/word/2012/wordml" xmlns:wpg="http://schemas.microsoft.com/office/word/2010/wordprocessingGroup" xmlns:wpi="http://schemas.microsoft.com/office/word/2010/wordprocessingInk" xmlns:wne="http://schemas.microsoft.com/office/word/2006/wordml" xmlns:wps="http://schemas.microsoft.com/office/word/2010/wordprocessingShape" mc:Ignorable="w14 w15 wp14">
   <w:abstractNum w:abstractNumId="0" w15:restartNumberingAfterBreak="0">
     <w:nsid w:val="FFFFFF89"/>
     <w:multiLevelType w:val="singleLevel"/>
@@ -2230,7 +2578,7 @@
 </file>
 
 <file path=word/glossary/settings.xml><?xml version="1.0" encoding="utf-8"?>
-<w:settings xmlns:mc="http://schemas.openxmlformats.org/markup-compatibility/2006" xmlns:o="urn:schemas-microsoft-com:office:office" xmlns:r="http://schemas.openxmlformats.org/officeDocument/2006/relationships" xmlns:m="http://schemas.openxmlformats.org/officeDocument/2006/math" xmlns:v="urn:schemas-microsoft-com:vml" xmlns:w10="urn:schemas-microsoft-com:office:word" xmlns:w="http://schemas.openxmlformats.org/wordprocessingml/2006/main" xmlns:w14="http://schemas.microsoft.com/office/word/2010/wordml" xmlns:w15="http://schemas.microsoft.com/office/word/2012/wordml" xmlns:w16cex="http://schemas.microsoft.com/office/word/2018/wordml/cex" xmlns:w16cid="http://schemas.microsoft.com/office/word/2016/wordml/cid" xmlns:w16="http://schemas.microsoft.com/office/word/2018/wordml" xmlns:w16se="http://schemas.microsoft.com/office/word/2015/wordml/symex" xmlns:sl="http://schemas.openxmlformats.org/schemaLibrary/2006/main" mc:Ignorable="w14 w15 w16se w16cid w16 w16cex">
+<w:settings xmlns:mc="http://schemas.openxmlformats.org/markup-compatibility/2006" xmlns:o="urn:schemas-microsoft-com:office:office" xmlns:r="http://schemas.openxmlformats.org/officeDocument/2006/relationships" xmlns:m="http://schemas.openxmlformats.org/officeDocument/2006/math" xmlns:v="urn:schemas-microsoft-com:vml" xmlns:w10="urn:schemas-microsoft-com:office:word" xmlns:w="http://schemas.openxmlformats.org/wordprocessingml/2006/main" xmlns:w14="http://schemas.microsoft.com/office/word/2010/wordml" xmlns:w15="http://schemas.microsoft.com/office/word/2012/wordml" xmlns:sl="http://schemas.openxmlformats.org/schemaLibrary/2006/main" mc:Ignorable="w14 w15">
   <w:view w:val="normal"/>
   <w:defaultTabStop w:val="720"/>
   <w:characterSpacingControl w:val="doNotCompress"/>
@@ -2241,10 +2589,12 @@
     <w:compatSetting w:name="enableOpenTypeFeatures" w:uri="http://schemas.microsoft.com/office/word" w:val="1"/>
     <w:compatSetting w:name="doNotFlipMirrorIndents" w:uri="http://schemas.microsoft.com/office/word" w:val="1"/>
     <w:compatSetting w:name="differentiateMultirowTableHeaders" w:uri="http://schemas.microsoft.com/office/word" w:val="1"/>
-    <w:compatSetting w:name="useWord2013TrackBottomHyphenation" w:uri="http://schemas.microsoft.com/office/word" w:val="0"/>
   </w:compat>
   <w:rsids>
     <w:rsidRoot w:val="00DA252E"/>
+    <w:rsid w:val="00947A8F"/>
+    <w:rsid w:val="00D004FF"/>
+    <w:rsid w:val="00D5715A"/>
     <w:rsid w:val="00DA252E"/>
   </w:rsids>
   <m:mathPr>
@@ -2269,7 +2619,7 @@
 </file>
 
 <file path=word/glossary/styles.xml><?xml version="1.0" encoding="utf-8"?>
-<w:styles xmlns:mc="http://schemas.openxmlformats.org/markup-compatibility/2006" xmlns:r="http://schemas.openxmlformats.org/officeDocument/2006/relationships" xmlns:w="http://schemas.openxmlformats.org/wordprocessingml/2006/main" xmlns:w14="http://schemas.microsoft.com/office/word/2010/wordml" xmlns:w15="http://schemas.microsoft.com/office/word/2012/wordml" xmlns:w16cex="http://schemas.microsoft.com/office/word/2018/wordml/cex" xmlns:w16cid="http://schemas.microsoft.com/office/word/2016/wordml/cid" xmlns:w16="http://schemas.microsoft.com/office/word/2018/wordml" xmlns:w16se="http://schemas.microsoft.com/office/word/2015/wordml/symex" mc:Ignorable="w14 w15 w16se w16cid w16 w16cex">
+<w:styles xmlns:mc="http://schemas.openxmlformats.org/markup-compatibility/2006" xmlns:r="http://schemas.openxmlformats.org/officeDocument/2006/relationships" xmlns:w="http://schemas.openxmlformats.org/wordprocessingml/2006/main" xmlns:w14="http://schemas.microsoft.com/office/word/2010/wordml" xmlns:w15="http://schemas.microsoft.com/office/word/2012/wordml" mc:Ignorable="w14 w15">
   <w:docDefaults>
     <w:rPrDefault>
       <w:rPr>
@@ -2285,7 +2635,7 @@
       </w:pPr>
     </w:pPrDefault>
   </w:docDefaults>
-  <w:latentStyles w:defLockedState="0" w:defUIPriority="99" w:defSemiHidden="0" w:defUnhideWhenUsed="0" w:defQFormat="0" w:count="376">
+  <w:latentStyles w:defLockedState="0" w:defUIPriority="99" w:defSemiHidden="0" w:defUnhideWhenUsed="0" w:defQFormat="0" w:count="371">
     <w:lsdException w:name="Normal" w:uiPriority="0" w:qFormat="1"/>
     <w:lsdException w:name="heading 1" w:uiPriority="9" w:qFormat="1"/>
     <w:lsdException w:name="heading 2" w:semiHidden="1" w:uiPriority="9" w:unhideWhenUsed="1" w:qFormat="1"/>
@@ -2657,11 +3007,6 @@
     <w:lsdException w:name="List Table 5 Dark Accent 6" w:uiPriority="50"/>
     <w:lsdException w:name="List Table 6 Colorful Accent 6" w:uiPriority="51"/>
     <w:lsdException w:name="List Table 7 Colorful Accent 6" w:uiPriority="52"/>
-    <w:lsdException w:name="Mention" w:semiHidden="1" w:unhideWhenUsed="1"/>
-    <w:lsdException w:name="Smart Hyperlink" w:semiHidden="1" w:unhideWhenUsed="1"/>
-    <w:lsdException w:name="Hashtag" w:semiHidden="1" w:unhideWhenUsed="1"/>
-    <w:lsdException w:name="Unresolved Mention" w:semiHidden="1" w:unhideWhenUsed="1"/>
-    <w:lsdException w:name="Smart Link" w:semiHidden="1" w:unhideWhenUsed="1"/>
   </w:latentStyles>
   <w:style w:type="paragraph" w:default="1" w:styleId="Normal">
     <w:name w:val="Normal"/>
@@ -2745,7 +3090,7 @@
 </file>
 
 <file path=word/glossary/webSettings.xml><?xml version="1.0" encoding="utf-8"?>
-<w:webSettings xmlns:mc="http://schemas.openxmlformats.org/markup-compatibility/2006" xmlns:r="http://schemas.openxmlformats.org/officeDocument/2006/relationships" xmlns:w="http://schemas.openxmlformats.org/wordprocessingml/2006/main" xmlns:w14="http://schemas.microsoft.com/office/word/2010/wordml" xmlns:w15="http://schemas.microsoft.com/office/word/2012/wordml" xmlns:w16cex="http://schemas.microsoft.com/office/word/2018/wordml/cex" xmlns:w16cid="http://schemas.microsoft.com/office/word/2016/wordml/cid" xmlns:w16="http://schemas.microsoft.com/office/word/2018/wordml" xmlns:w16se="http://schemas.microsoft.com/office/word/2015/wordml/symex" mc:Ignorable="w14 w15 w16se w16cid w16 w16cex">
+<w:webSettings xmlns:mc="http://schemas.openxmlformats.org/markup-compatibility/2006" xmlns:r="http://schemas.openxmlformats.org/officeDocument/2006/relationships" xmlns:w="http://schemas.openxmlformats.org/wordprocessingml/2006/main" xmlns:w14="http://schemas.microsoft.com/office/word/2010/wordml" xmlns:w15="http://schemas.microsoft.com/office/word/2012/wordml" mc:Ignorable="w14 w15">
   <w:optimizeForBrowser/>
   <w:allowPNG/>
 </w:webSettings>

</xml_diff>